<commit_message>
Add modification on FAQ Add modification on view for inscription and last bug fix (to duplicate key entry on player inscription)
</commit_message>
<xml_diff>
--- a/Docs and backups/La carte.docx
+++ b/Docs and backups/La carte.docx
@@ -10,8 +10,6 @@
       <w:r>
         <w:t>La carte</w:t>
       </w:r>
-      <w:bookmarkStart w:id="0" w:name="_GoBack"/>
-      <w:bookmarkEnd w:id="0"/>
     </w:p>
     <w:p/>
     <w:p>
@@ -243,14 +241,116 @@
       <w:r>
         <w:t xml:space="preserve">il a </w:t>
       </w:r>
+      <w:r>
+        <w:t>cachées</w:t>
+      </w:r>
+      <w:r>
+        <w:t xml:space="preserve"> ou non, vous pouvez voir la puissance de feu qu’il vous montre et décider de l’attaquer ou non. </w:t>
+      </w:r>
+    </w:p>
+    <w:p/>
+    <w:p>
+      <w:pPr>
+        <w:pStyle w:val="Titre2"/>
+        <w:numPr>
+          <w:ilvl w:val="0"/>
+          <w:numId w:val="2"/>
+        </w:numPr>
+      </w:pPr>
+      <w:r>
+        <w:t xml:space="preserve">Spécificités liés aux territoires et </w:t>
+      </w:r>
+      <w:proofErr w:type="spellStart"/>
+      <w:r>
+        <w:t>Kréaturs</w:t>
+      </w:r>
+      <w:proofErr w:type="spellEnd"/>
+      <w:r>
+        <w:t>.</w:t>
+      </w:r>
+    </w:p>
+    <w:p/>
+    <w:p>
+      <w:r>
+        <w:t>Chacune des factions a des caractéristiques bien particulières.</w:t>
+      </w:r>
+    </w:p>
+    <w:p>
+      <w:r>
+        <w:t xml:space="preserve">Les dragonniers peuvent conquérir n’importe qu’elle territoire, les dragons pouvant voler à travers tout </w:t>
+      </w:r>
+      <w:proofErr w:type="spellStart"/>
+      <w:r>
+        <w:t>Altraya</w:t>
+      </w:r>
+      <w:proofErr w:type="spellEnd"/>
+      <w:r>
+        <w:t xml:space="preserve">. Cependant si les territoires sont trop disparates ils auront des villes très faibles. (Mais une très grande mobilité).  </w:t>
+      </w:r>
+    </w:p>
+    <w:p>
+      <w:r>
+        <w:t xml:space="preserve">Les Maitres-Léviathans eux peuvent se déplacer par les océans et tout autre étendu d’eau comme ils l’entendent. Ils auront donc un bonus de robustesse pour leurs cités présentent dans ces étendues mais devront étendre leur ville à partir de celles-ci.  </w:t>
+      </w:r>
+    </w:p>
+    <w:p>
+      <w:r>
+        <w:t xml:space="preserve">Les </w:t>
+      </w:r>
+      <w:proofErr w:type="spellStart"/>
+      <w:r>
+        <w:t>Chevaucheur-d</w:t>
+      </w:r>
+      <w:r>
+        <w:t>’hydres</w:t>
+      </w:r>
+      <w:proofErr w:type="spellEnd"/>
+      <w:r>
+        <w:t xml:space="preserve"> sont quant à eux obligé de construire leurs cités à proximité d’une cité déjà existante</w:t>
+      </w:r>
+      <w:r>
+        <w:t xml:space="preserve"> et sur un territoire terrestre</w:t>
+      </w:r>
+      <w:r>
+        <w:t>. Ils ont par contre un très grand bonus de robustesse par rapport aux autres factions</w:t>
+      </w:r>
+      <w:r>
+        <w:t xml:space="preserve"> mais ont une très faible mobilité et ont besoin de plus de moyen pour conquérir des territoires plus hostiles</w:t>
+      </w:r>
+      <w:r>
+        <w:t>.</w:t>
+      </w:r>
+    </w:p>
+    <w:p>
+      <w:r>
+        <w:t xml:space="preserve">Selon </w:t>
+      </w:r>
       <w:proofErr w:type="gramStart"/>
       <w:r>
-        <w:t>caché</w:t>
+        <w:t>votre faction, faites</w:t>
       </w:r>
       <w:proofErr w:type="gramEnd"/>
       <w:r>
-        <w:t xml:space="preserve"> ou non, vous pouvez voir la puissance de feu qu’il vous montre et décider de l’attaquer ou non. </w:t>
-      </w:r>
+        <w:t xml:space="preserve"> donc bien attention à ces malus/bonus avant de conquérir un nouveau territoire.</w:t>
+      </w:r>
+      <w:r>
+        <w:t xml:space="preserve">  </w:t>
+      </w:r>
+      <w:r>
+        <w:t xml:space="preserve">Bonne chasse </w:t>
+      </w:r>
+      <w:proofErr w:type="spellStart"/>
+      <w:r>
+        <w:t>Altreyen</w:t>
+      </w:r>
+      <w:proofErr w:type="spellEnd"/>
+      <w:r>
+        <w:t> !</w:t>
+      </w:r>
+    </w:p>
+    <w:p>
+      <w:bookmarkStart w:id="0" w:name="_GoBack"/>
+      <w:bookmarkEnd w:id="0"/>
     </w:p>
     <w:sectPr>
       <w:pgSz w:w="11906" w:h="16838"/>
@@ -379,7 +479,7 @@
   <w:abstractNum w:abstractNumId="1">
     <w:nsid w:val="75551653"/>
     <w:multiLevelType w:val="hybridMultilevel"/>
-    <w:tmpl w:val="D3D2A03E"/>
+    <w:tmpl w:val="E0C22EFE"/>
     <w:lvl w:ilvl="0" w:tplc="040C000F">
       <w:start w:val="1"/>
       <w:numFmt w:val="decimal"/>

</xml_diff>